<commit_message>
1. Het laatst geuploade file wordt nu in de database gezet.
</commit_message>
<xml_diff>
--- a/Documentatie/Gespreksverslagen/Coach/2013-05-21 Jurjen 6.docx
+++ b/Documentatie/Gespreksverslagen/Coach/2013-05-21 Jurjen 6.docx
@@ -318,16 +318,16 @@
         <w:rPr>
           <w:lang w:val="nl-NL"/>
         </w:rPr>
-        <w:t xml:space="preserve"> zei dat dit niet mogelijk is in onze site, omdat je te make</w:t>
+        <w:t xml:space="preserve"> zei dat dit niet mogelijk is in onze site, omdat je te maken hebt met certificaten etc.  </w:t>
+      </w:r>
+      <w:r>
+        <w:rPr>
+          <w:lang w:val="nl-NL"/>
+        </w:rPr>
+        <w:t xml:space="preserve">Ook hebben we weer afgesproken om volgende week op hetzelfde tijdstip weer even met elkaar te vergaderen. </w:t>
       </w:r>
       <w:bookmarkStart w:id="0" w:name="_GoBack"/>
       <w:bookmarkEnd w:id="0"/>
-      <w:r>
-        <w:rPr>
-          <w:lang w:val="nl-NL"/>
-        </w:rPr>
-        <w:t xml:space="preserve">n hebt met certificaten etc.  </w:t>
-      </w:r>
     </w:p>
     <w:sectPr>
       <w:pgSz w:w="11906" w:h="16838"/>

</xml_diff>

<commit_message>
aanpassing in het GV
</commit_message>
<xml_diff>
--- a/Documentatie/Gespreksverslagen/Coach/2013-05-21 Jurjen 6.docx
+++ b/Documentatie/Gespreksverslagen/Coach/2013-05-21 Jurjen 6.docx
@@ -318,13 +318,53 @@
         <w:rPr>
           <w:lang w:val="nl-NL"/>
         </w:rPr>
-        <w:t xml:space="preserve"> zei dat dit niet mogelijk is in onze site, omdat je te maken hebt met certificaten etc.  </w:t>
-      </w:r>
-      <w:r>
-        <w:rPr>
-          <w:lang w:val="nl-NL"/>
-        </w:rPr>
-        <w:t xml:space="preserve">Ook hebben we weer afgesproken om volgende week op hetzelfde tijdstip weer even met elkaar te vergaderen. </w:t>
+        <w:t xml:space="preserve"> zei dat dit niet mogelijk is in onze site, omdat je te maken hebt met certificaten etc</w:t>
+      </w:r>
+      <w:r>
+        <w:rPr>
+          <w:lang w:val="nl-NL"/>
+        </w:rPr>
+        <w:t xml:space="preserve">. </w:t>
+      </w:r>
+      <w:proofErr w:type="spellStart"/>
+      <w:r>
+        <w:rPr>
+          <w:lang w:val="nl-NL"/>
+        </w:rPr>
+        <w:t>Jurjen</w:t>
+      </w:r>
+      <w:proofErr w:type="spellEnd"/>
+      <w:r>
+        <w:rPr>
+          <w:lang w:val="nl-NL"/>
+        </w:rPr>
+        <w:t xml:space="preserve"> zei dat we deze week het tussenverslag, definitiestudie </w:t>
+      </w:r>
+      <w:r>
+        <w:rPr>
+          <w:lang w:val="nl-NL"/>
+        </w:rPr>
+        <w:t xml:space="preserve"> </w:t>
+      </w:r>
+      <w:r>
+        <w:rPr>
+          <w:lang w:val="nl-NL"/>
+        </w:rPr>
+        <w:t xml:space="preserve">en het conceptontwerp moeten inleveren via de mail. </w:t>
+      </w:r>
+      <w:proofErr w:type="spellStart"/>
+      <w:r>
+        <w:rPr>
+          <w:lang w:val="nl-NL"/>
+        </w:rPr>
+        <w:t>Jurjen</w:t>
+      </w:r>
+      <w:proofErr w:type="spellEnd"/>
+      <w:r>
+        <w:rPr>
+          <w:lang w:val="nl-NL"/>
+        </w:rPr>
+        <w:t xml:space="preserve"> zorgt ervoor dat deze verslagen op de juiste plaats belanden. </w:t>
       </w:r>
       <w:bookmarkStart w:id="0" w:name="_GoBack"/>
       <w:bookmarkEnd w:id="0"/>

</xml_diff>

<commit_message>
Alle gespreksverslagen bijgewerkt, deze zijn nu allemaal weer up-to-date.
</commit_message>
<xml_diff>
--- a/Documentatie/Gespreksverslagen/Coach/2013-05-21 Jurjen 6.docx
+++ b/Documentatie/Gespreksverslagen/Coach/2013-05-21 Jurjen 6.docx
@@ -1,6 +1,6 @@
 
 <file path=word/document.xml><?xml version="1.0" encoding="utf-8"?>
-<w:document xmlns:wpc="http://schemas.microsoft.com/office/word/2010/wordprocessingCanvas" xmlns:mc="http://schemas.openxmlformats.org/markup-compatibility/2006" xmlns:o="urn:schemas-microsoft-com:office:office" xmlns:r="http://schemas.openxmlformats.org/officeDocument/2006/relationships" xmlns:m="http://schemas.openxmlformats.org/officeDocument/2006/math" xmlns:v="urn:schemas-microsoft-com:vml" xmlns:wp14="http://schemas.microsoft.com/office/word/2010/wordprocessingDrawing" xmlns:wp="http://schemas.openxmlformats.org/drawingml/2006/wordprocessingDrawing" xmlns:w10="urn:schemas-microsoft-com:office:word" xmlns:w="http://schemas.openxmlformats.org/wordprocessingml/2006/main" xmlns:w14="http://schemas.microsoft.com/office/word/2010/wordml" xmlns:wpg="http://schemas.microsoft.com/office/word/2010/wordprocessingGroup" xmlns:wpi="http://schemas.microsoft.com/office/word/2010/wordprocessingInk" xmlns:wne="http://schemas.microsoft.com/office/word/2006/wordml" xmlns:wps="http://schemas.microsoft.com/office/word/2010/wordprocessingShape" mc:Ignorable="w14 wp14">
+<w:document xmlns:ve="http://schemas.openxmlformats.org/markup-compatibility/2006" xmlns:o="urn:schemas-microsoft-com:office:office" xmlns:r="http://schemas.openxmlformats.org/officeDocument/2006/relationships" xmlns:m="http://schemas.openxmlformats.org/officeDocument/2006/math" xmlns:v="urn:schemas-microsoft-com:vml" xmlns:wp="http://schemas.openxmlformats.org/drawingml/2006/wordprocessingDrawing" xmlns:w10="urn:schemas-microsoft-com:office:word" xmlns:w="http://schemas.openxmlformats.org/wordprocessingml/2006/main" xmlns:wne="http://schemas.microsoft.com/office/word/2006/wordml">
   <w:body>
     <w:p>
       <w:pPr>
@@ -33,8 +33,16 @@
           <w:lang w:val="nl-NL"/>
         </w:rPr>
         <w:tab/>
-        <w:t>J. Holwerda</w:t>
-      </w:r>
+        <w:t xml:space="preserve">J. </w:t>
+      </w:r>
+      <w:proofErr w:type="spellStart"/>
+      <w:r>
+        <w:rPr>
+          <w:lang w:val="nl-NL"/>
+        </w:rPr>
+        <w:t>Holwerda</w:t>
+      </w:r>
+      <w:proofErr w:type="spellEnd"/>
       <w:r>
         <w:rPr>
           <w:lang w:val="nl-NL"/>
@@ -276,21 +284,33 @@
         <w:rPr>
           <w:lang w:val="nl-NL"/>
         </w:rPr>
-        <w:t xml:space="preserve">, upload functie en de nieuws pagina. De coach was erg te spreken over onze vorderingen en vond dat wij op de goede weg waren. Verder hebben we het er over gehad dat wij deze week bezig gaan met het LDAP systeem dit houdt in dat wij ons gaan inlezen in dit onderwerp en zo snel mogelijk een koppeling gaan maken met het bestaand systeem. We hadden echter nog een vraag over het login systeem op de site van </w:t>
+        <w:t xml:space="preserve">, </w:t>
       </w:r>
       <w:proofErr w:type="spellStart"/>
       <w:r>
         <w:rPr>
           <w:lang w:val="nl-NL"/>
         </w:rPr>
-        <w:t>surfspot</w:t>
+        <w:t>upload</w:t>
       </w:r>
       <w:proofErr w:type="spellEnd"/>
       <w:r>
         <w:rPr>
           <w:lang w:val="nl-NL"/>
         </w:rPr>
-        <w:t xml:space="preserve"> hadden we gezien dat deze website een connectie heeft met </w:t>
+        <w:t xml:space="preserve"> functie en de nieuws pagina. De coach was erg te spreken over onze vorderingen en vond dat wij op de goede weg waren.</w:t>
+      </w:r>
+      <w:r>
+        <w:rPr>
+          <w:lang w:val="nl-NL"/>
+        </w:rPr>
+        <w:t xml:space="preserve"> Gevraagd naar hoe het Technisch ontwerp eruit moet komen te zien.</w:t>
+      </w:r>
+      <w:r>
+        <w:rPr>
+          <w:lang w:val="nl-NL"/>
+        </w:rPr>
+        <w:t xml:space="preserve"> Verder hebben we het er over gehad dat wij deze week bezig gaan met het LDAP systeem dit houdt in dat wij ons gaan inlezen in dit onderwerp en zo snel mogelijk een koppeling gaan maken met het bestaand systeem. We hadden echter nog een vraag over het login systeem op de site van surfspot hadden we gezien dat deze website een connectie heeft met </w:t>
       </w:r>
       <w:proofErr w:type="spellStart"/>
       <w:r>
@@ -380,7 +400,7 @@
 </file>
 
 <file path=word/numbering.xml><?xml version="1.0" encoding="utf-8"?>
-<w:numbering xmlns:wpc="http://schemas.microsoft.com/office/word/2010/wordprocessingCanvas" xmlns:mc="http://schemas.openxmlformats.org/markup-compatibility/2006" xmlns:o="urn:schemas-microsoft-com:office:office" xmlns:r="http://schemas.openxmlformats.org/officeDocument/2006/relationships" xmlns:m="http://schemas.openxmlformats.org/officeDocument/2006/math" xmlns:v="urn:schemas-microsoft-com:vml" xmlns:wp14="http://schemas.microsoft.com/office/word/2010/wordprocessingDrawing" xmlns:wp="http://schemas.openxmlformats.org/drawingml/2006/wordprocessingDrawing" xmlns:w10="urn:schemas-microsoft-com:office:word" xmlns:w="http://schemas.openxmlformats.org/wordprocessingml/2006/main" xmlns:w14="http://schemas.microsoft.com/office/word/2010/wordml" xmlns:wpg="http://schemas.microsoft.com/office/word/2010/wordprocessingGroup" xmlns:wpi="http://schemas.microsoft.com/office/word/2010/wordprocessingInk" xmlns:wne="http://schemas.microsoft.com/office/word/2006/wordml" xmlns:wps="http://schemas.microsoft.com/office/word/2010/wordprocessingShape" mc:Ignorable="w14 wp14">
+<w:numbering xmlns:ve="http://schemas.openxmlformats.org/markup-compatibility/2006" xmlns:o="urn:schemas-microsoft-com:office:office" xmlns:r="http://schemas.openxmlformats.org/officeDocument/2006/relationships" xmlns:m="http://schemas.openxmlformats.org/officeDocument/2006/math" xmlns:v="urn:schemas-microsoft-com:vml" xmlns:wp="http://schemas.openxmlformats.org/drawingml/2006/wordprocessingDrawing" xmlns:w10="urn:schemas-microsoft-com:office:word" xmlns:w="http://schemas.openxmlformats.org/wordprocessingml/2006/main" xmlns:wne="http://schemas.microsoft.com/office/word/2006/wordml">
   <w:abstractNum w:abstractNumId="0">
     <w:nsid w:val="02367969"/>
     <w:multiLevelType w:val="hybridMultilevel"/>
@@ -732,7 +752,7 @@
 </file>
 
 <file path=word/styles.xml><?xml version="1.0" encoding="utf-8"?>
-<w:styles xmlns:mc="http://schemas.openxmlformats.org/markup-compatibility/2006" xmlns:r="http://schemas.openxmlformats.org/officeDocument/2006/relationships" xmlns:w="http://schemas.openxmlformats.org/wordprocessingml/2006/main" xmlns:w14="http://schemas.microsoft.com/office/word/2010/wordml" mc:Ignorable="w14">
+<w:styles xmlns:r="http://schemas.openxmlformats.org/officeDocument/2006/relationships" xmlns:w="http://schemas.openxmlformats.org/wordprocessingml/2006/main">
   <w:docDefaults>
     <w:rPrDefault>
       <w:rPr>
@@ -903,6 +923,7 @@
     <w:uiPriority w:val="99"/>
     <w:semiHidden/>
     <w:unhideWhenUsed/>
+    <w:qFormat/>
     <w:tblPr>
       <w:tblInd w:w="0" w:type="dxa"/>
       <w:tblCellMar>

</xml_diff>